<commit_message>
Fixed #371 M2Doc swallows last line break in user content.
</commit_message>
<xml_diff>
--- a/tests/org.obeonetwork.m2doc.tests/resources/userDoc/userContentWithImage/userContentWithImage-expected-generation.docx
+++ b/tests/org.obeonetwork.m2doc.tests/resources/userDoc/userContentWithImage/userContentWithImage-expected-generation.docx
@@ -26,6 +26,10 @@
       <w:r>
         <w:fldChar w:fldCharType="end"/>
       </w:r>
+    </w:p>
+    <w:p>
+      <w:bookmarkStart w:id="0" w:name="_GoBack"/>
+      <w:bookmarkEnd w:id="0"/>
       <w:r>
         <w:rPr>
           <w:noProof/>
@@ -82,8 +86,6 @@
       </w:r>
       <w:bookmarkStart w:id="0" w:name="_GoBack"/>
       <w:bookmarkEnd w:id="0"/>
-    </w:p>
-    <w:p>
       <w:r>
         <w:fldChar w:fldCharType="begin"/>
       </w:r>

</xml_diff>